<commit_message>
clean-up step 2: deleting and updating files
</commit_message>
<xml_diff>
--- a/ZZ - Syllabus/Syllabus_R.docx
+++ b/ZZ - Syllabus/Syllabus_R.docx
@@ -87,7 +87,18 @@
           <w:szCs w:val="24"/>
           <w:lang w:val="fr-FR" w:eastAsia="zh-CN" w:bidi="hi-IN"/>
         </w:rPr>
-        <w:t>2020</w:t>
+        <w:t>202</w:t>
+      </w:r>
+      <w:r>
+        <w:rPr>
+          <w:rFonts w:eastAsia="Noto Serif CJK SC" w:cs="Lohit Devanagari"/>
+          <w:color w:val="auto"/>
+          <w:kern w:val="2"/>
+          <w:sz w:val="24"/>
+          <w:szCs w:val="24"/>
+          <w:lang w:val="fr-FR" w:eastAsia="zh-CN" w:bidi="hi-IN"/>
+        </w:rPr>
+        <w:t>1</w:t>
       </w:r>
     </w:p>
     <w:p>
@@ -130,7 +141,47 @@
           <w:iCs w:val="false"/>
           <w:lang w:val="fr-FR"/>
         </w:rPr>
-        <w:t xml:space="preserve"> pour manipuler, visualiser, et analyser des données, et pour produire des rapports et des sites web avec les résultats de l’analyse. </w:t>
+        <w:t xml:space="preserve"> pour manipuler, visualiser, et analyser des données, et pour produire </w:t>
+      </w:r>
+      <w:r>
+        <w:rPr>
+          <w:i w:val="false"/>
+          <w:iCs w:val="false"/>
+          <w:lang w:val="fr-FR"/>
+        </w:rPr>
+        <w:t xml:space="preserve">automatiquement </w:t>
+      </w:r>
+      <w:r>
+        <w:rPr>
+          <w:i w:val="false"/>
+          <w:iCs w:val="false"/>
+          <w:lang w:val="fr-FR"/>
+        </w:rPr>
+        <w:t xml:space="preserve">des rapports </w:t>
+      </w:r>
+      <w:r>
+        <w:rPr>
+          <w:i w:val="false"/>
+          <w:iCs w:val="false"/>
+          <w:lang w:val="fr-FR"/>
+        </w:rPr>
+        <w:t>statistiques dynamiques</w:t>
+      </w:r>
+      <w:r>
+        <w:rPr>
+          <w:i w:val="false"/>
+          <w:iCs w:val="false"/>
+          <w:lang w:val="fr-FR"/>
+        </w:rPr>
+        <w:t xml:space="preserve"> et des sites web avec les résultats de l’analyse. </w:t>
+      </w:r>
+      <w:r>
+        <w:rPr>
+          <w:i w:val="false"/>
+          <w:iCs w:val="false"/>
+          <w:lang w:val="fr-FR"/>
+        </w:rPr>
+        <w:t xml:space="preserve">L’accent est mis sur l’analyse de jeux de données existants, et utilise R plutôt comme un outil de statistique appliquée qu’un outil de programmation, simulation et analyse économétrique. </w:t>
       </w:r>
     </w:p>
     <w:p>
@@ -179,7 +230,7 @@
           <w:iCs w:val="false"/>
           <w:lang w:val="fr-FR"/>
         </w:rPr>
-        <w:t>aucun, mais une quelque familiarité avec la statistique et les données est bienvenue</w:t>
+        <w:t>aucun, mais une quelque familiarité avec la statistique et les données est bienvenue.</w:t>
       </w:r>
     </w:p>
     <w:p>
@@ -319,6 +370,7 @@
           <w:rStyle w:val="InternetLink"/>
           <w:i w:val="false"/>
           <w:iCs w:val="false"/>
+          <w:lang w:val="fr-FR"/>
         </w:rPr>
         <w:instrText> HYPERLINK "https://www.rstudio.com/products/rstudio/download/" \l "download"</w:instrText>
       </w:r>
@@ -327,6 +379,7 @@
           <w:rStyle w:val="InternetLink"/>
           <w:i w:val="false"/>
           <w:iCs w:val="false"/>
+          <w:lang w:val="fr-FR"/>
         </w:rPr>
         <w:fldChar w:fldCharType="separate"/>
       </w:r>
@@ -344,6 +397,7 @@
           <w:rStyle w:val="InternetLink"/>
           <w:i w:val="false"/>
           <w:iCs w:val="false"/>
+          <w:lang w:val="fr-FR"/>
         </w:rPr>
         <w:fldChar w:fldCharType="end"/>
       </w:r>
@@ -460,7 +514,29 @@
           <w:szCs w:val="20"/>
           <w:lang w:val="fr-FR"/>
         </w:rPr>
-        <w:t>install.pacages(“tidyverse”)</w:t>
+        <w:t>install.pac</w:t>
+      </w:r>
+      <w:r>
+        <w:rPr>
+          <w:rFonts w:ascii="Cousine" w:hAnsi="Cousine"/>
+          <w:i w:val="false"/>
+          <w:iCs w:val="false"/>
+          <w:sz w:val="20"/>
+          <w:szCs w:val="20"/>
+          <w:lang w:val="fr-FR"/>
+        </w:rPr>
+        <w:t>k</w:t>
+      </w:r>
+      <w:r>
+        <w:rPr>
+          <w:rFonts w:ascii="Cousine" w:hAnsi="Cousine"/>
+          <w:i w:val="false"/>
+          <w:iCs w:val="false"/>
+          <w:sz w:val="20"/>
+          <w:szCs w:val="20"/>
+          <w:lang w:val="fr-FR"/>
+        </w:rPr>
+        <w:t>ages(“tidyverse”)</w:t>
       </w:r>
     </w:p>
     <w:p>
@@ -657,7 +733,7 @@
           <w:iCs w:val="false"/>
           <w:lang w:val="fr-FR"/>
         </w:rPr>
-        <w:t xml:space="preserve"> ouverts pour gérer le code et l’intéraction avec des coauteurs ou le public. Usage de base de GIT et de github.</w:t>
+        <w:t xml:space="preserve"> ouverts pour gérer le code et l’interaction avec des coauteurs ou le public. Usage de base de GIT et de github.</w:t>
       </w:r>
     </w:p>
     <w:p>
@@ -983,7 +1059,7 @@
         <w:rPr>
           <w:lang w:val="fr-FR"/>
         </w:rPr>
-        <w:t xml:space="preserve">Les étudiants auront deux semaines pour produire un rapport statistique sur des données qu’ils auront choisi (une liste de jeux de données va être fournite à l’avance). Le rapport sera rédigé en Rmarkdown et publié sur la page github de chauqe étudiant. Le développement se fera également sur github et les codes sources seront ouverts et accessibles. La note, en /20, sera combinée avec la note du cours de Python tenu par Paul Bettega.  Exemple d’un produit final possible: </w:t>
+        <w:t xml:space="preserve">Les étudiants auront deux semaines pour produire un rapport statistique sur des données qu’ils auront choisi (une liste de jeux de données va être fournite à l’avance). Le rapport sera rédigé en Rmarkdown et publié sur la page github de chauqe étudiant. Le développement se fera également sur github et les codes sources seront ouverts et accessibles.  Exemple d’un produit final possible: </w:t>
       </w:r>
       <w:r>
         <w:fldChar w:fldCharType="begin"/>
@@ -991,12 +1067,14 @@
       <w:r>
         <w:rPr>
           <w:rStyle w:val="VisitedInternetLink"/>
+          <w:lang w:val="fr-FR"/>
         </w:rPr>
         <w:instrText> HYPERLINK "https://jtanwk.github.io/us-solar/" \l "how_have_solar_panel_costs_changed"</w:instrText>
       </w:r>
       <w:r>
         <w:rPr>
           <w:rStyle w:val="VisitedInternetLink"/>
+          <w:lang w:val="fr-FR"/>
         </w:rPr>
         <w:fldChar w:fldCharType="separate"/>
       </w:r>
@@ -1010,6 +1088,7 @@
       <w:r>
         <w:rPr>
           <w:rStyle w:val="VisitedInternetLink"/>
+          <w:lang w:val="fr-FR"/>
         </w:rPr>
         <w:fldChar w:fldCharType="end"/>
       </w:r>
@@ -1022,8 +1101,8 @@
     </w:p>
     <w:sectPr>
       <w:type w:val="nextPage"/>
-      <w:pgSz w:w="11906" w:h="16838"/>
-      <w:pgMar w:left="1134" w:right="1134" w:header="0" w:top="1134" w:footer="0" w:bottom="1134" w:gutter="0"/>
+      <w:pgSz w:w="11909" w:h="16834"/>
+      <w:pgMar w:left="979" w:right="979" w:header="0" w:top="1134" w:footer="0" w:bottom="1134" w:gutter="0"/>
       <w:pgNumType w:fmt="decimal"/>
       <w:formProt w:val="false"/>
       <w:textDirection w:val="lrTb"/>
@@ -1034,7 +1113,7 @@
 </file>
 
 <file path=word/numbering.xml><?xml version="1.0" encoding="utf-8"?>
-<w:numbering xmlns:w="http://schemas.openxmlformats.org/wordprocessingml/2006/main" xmlns:o="urn:schemas-microsoft-com:office:office" xmlns:r="http://schemas.openxmlformats.org/officeDocument/2006/relationships" xmlns:v="urn:schemas-microsoft-com:vml">
+<w:numbering xmlns:w="http://schemas.openxmlformats.org/wordprocessingml/2006/main" xmlns:o="urn:schemas-microsoft-com:office:office" xmlns:r="http://schemas.openxmlformats.org/officeDocument/2006/relationships" xmlns:v="urn:schemas-microsoft-com:vml" xmlns:mc="http://schemas.openxmlformats.org/markup-compatibility/2006" xmlns:w14="http://schemas.microsoft.com/office/word/2010/wordml" mc:Ignorable="w14">
   <w:abstractNum w:abstractNumId="1">
     <w:lvl w:ilvl="0">
       <w:start w:val="1"/>
@@ -1049,7 +1128,6 @@
       </w:pPr>
       <w:rPr>
         <w:rFonts w:ascii="Symbol" w:hAnsi="Symbol" w:cs="Symbol" w:hint="default"/>
-        <w:rFonts w:cs="OpenSymbol"/>
       </w:rPr>
     </w:lvl>
     <w:lvl w:ilvl="1">
@@ -1065,7 +1143,6 @@
       </w:pPr>
       <w:rPr>
         <w:rFonts w:ascii="OpenSymbol" w:hAnsi="OpenSymbol" w:cs="OpenSymbol" w:hint="default"/>
-        <w:rFonts w:cs="OpenSymbol"/>
       </w:rPr>
     </w:lvl>
     <w:lvl w:ilvl="2">
@@ -1081,7 +1158,6 @@
       </w:pPr>
       <w:rPr>
         <w:rFonts w:ascii="OpenSymbol" w:hAnsi="OpenSymbol" w:cs="OpenSymbol" w:hint="default"/>
-        <w:rFonts w:cs="OpenSymbol"/>
       </w:rPr>
     </w:lvl>
     <w:lvl w:ilvl="3">
@@ -1097,7 +1173,6 @@
       </w:pPr>
       <w:rPr>
         <w:rFonts w:ascii="Symbol" w:hAnsi="Symbol" w:cs="Symbol" w:hint="default"/>
-        <w:rFonts w:cs="OpenSymbol"/>
       </w:rPr>
     </w:lvl>
     <w:lvl w:ilvl="4">
@@ -1113,7 +1188,6 @@
       </w:pPr>
       <w:rPr>
         <w:rFonts w:ascii="OpenSymbol" w:hAnsi="OpenSymbol" w:cs="OpenSymbol" w:hint="default"/>
-        <w:rFonts w:cs="OpenSymbol"/>
       </w:rPr>
     </w:lvl>
     <w:lvl w:ilvl="5">
@@ -1129,7 +1203,6 @@
       </w:pPr>
       <w:rPr>
         <w:rFonts w:ascii="OpenSymbol" w:hAnsi="OpenSymbol" w:cs="OpenSymbol" w:hint="default"/>
-        <w:rFonts w:cs="OpenSymbol"/>
       </w:rPr>
     </w:lvl>
     <w:lvl w:ilvl="6">
@@ -1145,7 +1218,6 @@
       </w:pPr>
       <w:rPr>
         <w:rFonts w:ascii="Symbol" w:hAnsi="Symbol" w:cs="Symbol" w:hint="default"/>
-        <w:rFonts w:cs="OpenSymbol"/>
       </w:rPr>
     </w:lvl>
     <w:lvl w:ilvl="7">
@@ -1161,7 +1233,6 @@
       </w:pPr>
       <w:rPr>
         <w:rFonts w:ascii="OpenSymbol" w:hAnsi="OpenSymbol" w:cs="OpenSymbol" w:hint="default"/>
-        <w:rFonts w:cs="OpenSymbol"/>
       </w:rPr>
     </w:lvl>
     <w:lvl w:ilvl="8">
@@ -1177,7 +1248,6 @@
       </w:pPr>
       <w:rPr>
         <w:rFonts w:ascii="OpenSymbol" w:hAnsi="OpenSymbol" w:cs="OpenSymbol" w:hint="default"/>
-        <w:rFonts w:cs="OpenSymbol"/>
       </w:rPr>
     </w:lvl>
   </w:abstractNum>
@@ -1299,6 +1369,9 @@
       <w:lvlText w:val=""/>
       <w:lvlJc w:val="left"/>
       <w:pPr>
+        <w:tabs>
+          <w:tab w:val="num" w:pos="0"/>
+        </w:tabs>
         <w:ind w:left="0" w:hanging="0"/>
       </w:pPr>
     </w:lvl>
@@ -1309,6 +1382,9 @@
       <w:lvlText w:val=""/>
       <w:lvlJc w:val="left"/>
       <w:pPr>
+        <w:tabs>
+          <w:tab w:val="num" w:pos="0"/>
+        </w:tabs>
         <w:ind w:left="0" w:hanging="0"/>
       </w:pPr>
     </w:lvl>
@@ -1319,6 +1395,9 @@
       <w:lvlText w:val=""/>
       <w:lvlJc w:val="left"/>
       <w:pPr>
+        <w:tabs>
+          <w:tab w:val="num" w:pos="0"/>
+        </w:tabs>
         <w:ind w:left="0" w:hanging="0"/>
       </w:pPr>
     </w:lvl>
@@ -1329,6 +1408,9 @@
       <w:lvlText w:val=""/>
       <w:lvlJc w:val="left"/>
       <w:pPr>
+        <w:tabs>
+          <w:tab w:val="num" w:pos="0"/>
+        </w:tabs>
         <w:ind w:left="0" w:hanging="0"/>
       </w:pPr>
     </w:lvl>
@@ -1339,6 +1421,9 @@
       <w:lvlText w:val=""/>
       <w:lvlJc w:val="left"/>
       <w:pPr>
+        <w:tabs>
+          <w:tab w:val="num" w:pos="0"/>
+        </w:tabs>
         <w:ind w:left="0" w:hanging="0"/>
       </w:pPr>
     </w:lvl>
@@ -1349,6 +1434,9 @@
       <w:lvlText w:val=""/>
       <w:lvlJc w:val="left"/>
       <w:pPr>
+        <w:tabs>
+          <w:tab w:val="num" w:pos="0"/>
+        </w:tabs>
         <w:ind w:left="0" w:hanging="0"/>
       </w:pPr>
     </w:lvl>
@@ -1359,6 +1447,9 @@
       <w:lvlText w:val=""/>
       <w:lvlJc w:val="left"/>
       <w:pPr>
+        <w:tabs>
+          <w:tab w:val="num" w:pos="0"/>
+        </w:tabs>
         <w:ind w:left="0" w:hanging="0"/>
       </w:pPr>
     </w:lvl>
@@ -1369,6 +1460,9 @@
       <w:lvlText w:val=""/>
       <w:lvlJc w:val="left"/>
       <w:pPr>
+        <w:tabs>
+          <w:tab w:val="num" w:pos="0"/>
+        </w:tabs>
         <w:ind w:left="0" w:hanging="0"/>
       </w:pPr>
     </w:lvl>
@@ -1379,6 +1473,9 @@
       <w:lvlText w:val=""/>
       <w:lvlJc w:val="left"/>
       <w:pPr>
+        <w:tabs>
+          <w:tab w:val="num" w:pos="0"/>
+        </w:tabs>
         <w:ind w:left="0" w:hanging="0"/>
       </w:pPr>
     </w:lvl>
@@ -1402,13 +1499,14 @@
       <w:rPr>
         <w:rFonts w:ascii="Liberation Serif" w:hAnsi="Liberation Serif" w:eastAsia="Noto Serif CJK SC" w:cs="Lohit Devanagari"/>
         <w:kern w:val="2"/>
-        <w:sz w:val="20"/>
         <w:szCs w:val="24"/>
         <w:lang w:val="fr-FR" w:eastAsia="zh-CN" w:bidi="hi-IN"/>
       </w:rPr>
     </w:rPrDefault>
     <w:pPrDefault>
-      <w:pPr/>
+      <w:pPr>
+        <w:suppressAutoHyphens w:val="true"/>
+      </w:pPr>
     </w:pPrDefault>
   </w:docDefaults>
   <w:style w:type="paragraph" w:styleId="Normal">
@@ -1437,7 +1535,7 @@
     </w:rPr>
   </w:style>
   <w:style w:type="character" w:styleId="InternetLink">
-    <w:name w:val="Internet Link"/>
+    <w:name w:val="Hyperlink"/>
     <w:rPr>
       <w:color w:val="000080"/>
       <w:u w:val="single"/>
@@ -1450,7 +1548,7 @@
     <w:rPr/>
   </w:style>
   <w:style w:type="character" w:styleId="VisitedInternetLink">
-    <w:name w:val="Visited Internet Link"/>
+    <w:name w:val="FollowedHyperlink"/>
     <w:rPr>
       <w:color w:val="800000"/>
       <w:u w:val="single"/>

</xml_diff>